<commit_message>
finished readme file for Mengying
</commit_message>
<xml_diff>
--- a/ReadMe.docx
+++ b/ReadMe.docx
@@ -9,14 +9,14 @@
         <w:tblLook w:val="04A0" w:firstRow="1" w:lastRow="0" w:firstColumn="1" w:lastColumn="0" w:noHBand="0" w:noVBand="1"/>
       </w:tblPr>
       <w:tblGrid>
-        <w:gridCol w:w="3116"/>
-        <w:gridCol w:w="3117"/>
+        <w:gridCol w:w="2155"/>
+        <w:gridCol w:w="4078"/>
         <w:gridCol w:w="3117"/>
       </w:tblGrid>
       <w:tr>
         <w:tc>
           <w:tcPr>
-            <w:tcW w:w="3116" w:type="dxa"/>
+            <w:tcW w:w="2155" w:type="dxa"/>
           </w:tcPr>
           <w:p>
             <w:pPr>
@@ -34,6 +34,29 @@
                 <w:bCs/>
               </w:rPr>
               <w:t>Member</w:t>
+            </w:r>
+          </w:p>
+        </w:tc>
+        <w:tc>
+          <w:tcPr>
+            <w:tcW w:w="4078" w:type="dxa"/>
+          </w:tcPr>
+          <w:p>
+            <w:pPr>
+              <w:jc w:val="center"/>
+              <w:rPr>
+                <w:rFonts w:ascii="Calibri" w:hAnsi="Calibri" w:cs="Calibri" w:hint="eastAsia"/>
+                <w:b/>
+                <w:bCs/>
+              </w:rPr>
+            </w:pPr>
+            <w:r>
+              <w:rPr>
+                <w:rFonts w:ascii="Calibri" w:hAnsi="Calibri" w:cs="Calibri" w:hint="eastAsia"/>
+                <w:b/>
+                <w:bCs/>
+              </w:rPr>
+              <w:t>Contribution</w:t>
             </w:r>
           </w:p>
         </w:tc>
@@ -56,38 +79,7 @@
                 <w:b/>
                 <w:bCs/>
               </w:rPr>
-              <w:t>Member</w:t>
-            </w:r>
-          </w:p>
-        </w:tc>
-        <w:tc>
-          <w:tcPr>
-            <w:tcW w:w="3117" w:type="dxa"/>
-          </w:tcPr>
-          <w:p>
-            <w:pPr>
-              <w:jc w:val="center"/>
-              <w:rPr>
-                <w:rFonts w:ascii="Calibri" w:hAnsi="Calibri" w:cs="Calibri"/>
-                <w:b/>
-                <w:bCs/>
-              </w:rPr>
-            </w:pPr>
-            <w:r>
-              <w:rPr>
-                <w:rFonts w:ascii="Calibri" w:hAnsi="Calibri" w:cs="Calibri"/>
-                <w:b/>
-                <w:bCs/>
-              </w:rPr>
-              <w:t>Average Peer Gra</w:t>
-            </w:r>
-            <w:r>
-              <w:rPr>
-                <w:rFonts w:ascii="Calibri" w:hAnsi="Calibri" w:cs="Calibri"/>
-                <w:b/>
-                <w:bCs/>
-              </w:rPr>
-              <w:t>de</w:t>
+              <w:t>Average Peer Grade</w:t>
             </w:r>
           </w:p>
         </w:tc>
@@ -95,7 +87,7 @@
       <w:tr>
         <w:tc>
           <w:tcPr>
-            <w:tcW w:w="3116" w:type="dxa"/>
+            <w:tcW w:w="2155" w:type="dxa"/>
           </w:tcPr>
           <w:p>
             <w:pPr>
@@ -114,7 +106,7 @@
         </w:tc>
         <w:tc>
           <w:tcPr>
-            <w:tcW w:w="3117" w:type="dxa"/>
+            <w:tcW w:w="4078" w:type="dxa"/>
           </w:tcPr>
           <w:p>
             <w:pPr>
@@ -140,13 +132,7 @@
               <w:rPr>
                 <w:rFonts w:ascii="Calibri" w:hAnsi="Calibri" w:cs="Calibri"/>
               </w:rPr>
-              <w:t>100</w:t>
-            </w:r>
-            <w:r>
-              <w:rPr>
-                <w:rFonts w:ascii="Calibri" w:hAnsi="Calibri" w:cs="Calibri"/>
-              </w:rPr>
-              <w:t>%</w:t>
+              <w:t>100%</w:t>
             </w:r>
           </w:p>
         </w:tc>
@@ -154,7 +140,7 @@
       <w:tr>
         <w:tc>
           <w:tcPr>
-            <w:tcW w:w="3116" w:type="dxa"/>
+            <w:tcW w:w="2155" w:type="dxa"/>
           </w:tcPr>
           <w:p>
             <w:pPr>
@@ -181,7 +167,7 @@
         </w:tc>
         <w:tc>
           <w:tcPr>
-            <w:tcW w:w="3117" w:type="dxa"/>
+            <w:tcW w:w="4078" w:type="dxa"/>
           </w:tcPr>
           <w:p>
             <w:pPr>
@@ -215,7 +201,7 @@
       <w:tr>
         <w:tc>
           <w:tcPr>
-            <w:tcW w:w="3116" w:type="dxa"/>
+            <w:tcW w:w="2155" w:type="dxa"/>
           </w:tcPr>
           <w:p>
             <w:pPr>
@@ -224,20 +210,53 @@
                 <w:rFonts w:ascii="Calibri" w:hAnsi="Calibri" w:cs="Calibri"/>
               </w:rPr>
             </w:pPr>
+            <w:r>
+              <w:rPr>
+                <w:rFonts w:ascii="Calibri" w:hAnsi="Calibri" w:cs="Calibri"/>
+              </w:rPr>
+              <w:t>Mengying Liu</w:t>
+            </w:r>
+          </w:p>
+        </w:tc>
+        <w:tc>
+          <w:tcPr>
+            <w:tcW w:w="4078" w:type="dxa"/>
+          </w:tcPr>
+          <w:p>
+            <w:pPr>
+              <w:jc w:val="center"/>
+              <w:rPr>
+                <w:rFonts w:ascii="Calibri" w:hAnsi="Calibri" w:cs="Calibri" w:hint="eastAsia"/>
+              </w:rPr>
+            </w:pPr>
+            <w:r>
+              <w:rPr>
+                <w:rFonts w:ascii="Calibri" w:hAnsi="Calibri" w:cs="Calibri" w:hint="eastAsia"/>
+              </w:rPr>
+              <w:t xml:space="preserve">Completed part of Junit Tests and finished </w:t>
+            </w:r>
             <w:proofErr w:type="spellStart"/>
             <w:r>
               <w:rPr>
                 <w:rFonts w:ascii="Calibri" w:hAnsi="Calibri" w:cs="Calibri"/>
               </w:rPr>
-              <w:t>Mengying</w:t>
+              <w:t>postman_</w:t>
+            </w:r>
+            <w:proofErr w:type="gramStart"/>
+            <w:r>
+              <w:rPr>
+                <w:rFonts w:ascii="Calibri" w:hAnsi="Calibri" w:cs="Calibri"/>
+              </w:rPr>
+              <w:t>collection.json</w:t>
+            </w:r>
+            <w:r>
+              <w:rPr>
+                <w:rFonts w:ascii="Calibri" w:hAnsi="Calibri" w:cs="Calibri" w:hint="eastAsia"/>
+              </w:rPr>
+              <w:t>file</w:t>
             </w:r>
             <w:proofErr w:type="spellEnd"/>
-            <w:r>
-              <w:rPr>
-                <w:rFonts w:ascii="Calibri" w:hAnsi="Calibri" w:cs="Calibri"/>
-              </w:rPr>
-              <w:t xml:space="preserve"> Liu</w:t>
-            </w:r>
+            <w:proofErr w:type="gramEnd"/>
           </w:p>
         </w:tc>
         <w:tc>
@@ -251,19 +270,6 @@
                 <w:rFonts w:ascii="Calibri" w:hAnsi="Calibri" w:cs="Calibri"/>
               </w:rPr>
             </w:pPr>
-          </w:p>
-        </w:tc>
-        <w:tc>
-          <w:tcPr>
-            <w:tcW w:w="3117" w:type="dxa"/>
-          </w:tcPr>
-          <w:p>
-            <w:pPr>
-              <w:jc w:val="center"/>
-              <w:rPr>
-                <w:rFonts w:ascii="Calibri" w:hAnsi="Calibri" w:cs="Calibri"/>
-              </w:rPr>
-            </w:pPr>
             <w:r>
               <w:rPr>
                 <w:rFonts w:ascii="Calibri" w:hAnsi="Calibri" w:cs="Calibri"/>
@@ -276,7 +282,7 @@
       <w:tr>
         <w:tc>
           <w:tcPr>
-            <w:tcW w:w="3116" w:type="dxa"/>
+            <w:tcW w:w="2155" w:type="dxa"/>
           </w:tcPr>
           <w:p>
             <w:pPr>
@@ -295,7 +301,7 @@
         </w:tc>
         <w:tc>
           <w:tcPr>
-            <w:tcW w:w="3117" w:type="dxa"/>
+            <w:tcW w:w="4078" w:type="dxa"/>
           </w:tcPr>
           <w:p>
             <w:pPr>

</xml_diff>